<commit_message>
update the skill tree structure
</commit_message>
<xml_diff>
--- a/Game Plan/Game Structure/Characters Skill Tree Structure.docx
+++ b/Game Plan/Game Structure/Characters Skill Tree Structure.docx
@@ -28,8 +28,7 @@
       </w:tblPr>
       <w:tblGrid>
         <w:gridCol w:w="855"/>
-        <w:gridCol w:w="956"/>
-        <w:gridCol w:w="1895"/>
+        <w:gridCol w:w="2851"/>
         <w:gridCol w:w="1786"/>
         <w:gridCol w:w="1850"/>
         <w:gridCol w:w="1820"/>
@@ -42,12 +41,21 @@
         </w:trPr>
         <w:tc>
           <w:tcPr>
-            <w:tcW w:w="1811" w:type="dxa"/>
-            <w:gridSpan w:val="2"/>
-          </w:tcPr>
-          <w:p>
-            <w:pPr>
-              <w:jc w:val="center"/>
+            <w:tcW w:w="12415" w:type="dxa"/>
+            <w:gridSpan w:val="7"/>
+          </w:tcPr>
+          <w:p>
+            <w:pPr>
+              <w:jc w:val="center"/>
+              <w:rPr>
+                <w:b/>
+                <w:bCs/>
+                <w:color w:val="FF0000"/>
+                <w:sz w:val="72"/>
+                <w:szCs w:val="72"/>
+              </w:rPr>
+            </w:pPr>
+            <w:r>
               <w:rPr>
                 <w:b/>
                 <w:color w:val="002060"/>
@@ -61,40 +69,6 @@
                   <w14:round/>
                 </w14:textOutline>
               </w:rPr>
-            </w:pPr>
-          </w:p>
-        </w:tc>
-        <w:tc>
-          <w:tcPr>
-            <w:tcW w:w="10604" w:type="dxa"/>
-            <w:gridSpan w:val="6"/>
-            <w:vAlign w:val="center"/>
-          </w:tcPr>
-          <w:p>
-            <w:pPr>
-              <w:jc w:val="center"/>
-              <w:rPr>
-                <w:b/>
-                <w:bCs/>
-                <w:color w:val="FF0000"/>
-                <w:sz w:val="72"/>
-                <w:szCs w:val="72"/>
-              </w:rPr>
-            </w:pPr>
-            <w:r>
-              <w:rPr>
-                <w:b/>
-                <w:color w:val="002060"/>
-                <w:sz w:val="72"/>
-                <w:szCs w:val="72"/>
-                <w14:textOutline w14:w="12700" w14:cap="flat" w14:cmpd="sng" w14:algn="ctr">
-                  <w14:solidFill>
-                    <w14:schemeClr w14:val="accent4"/>
-                  </w14:solidFill>
-                  <w14:prstDash w14:val="solid"/>
-                  <w14:round/>
-                </w14:textOutline>
-              </w:rPr>
               <w:t>Skill Tree</w:t>
             </w:r>
           </w:p>
@@ -107,7 +81,7 @@
         <w:tc>
           <w:tcPr>
             <w:tcW w:w="3706" w:type="dxa"/>
-            <w:gridSpan w:val="3"/>
+            <w:gridSpan w:val="2"/>
             <w:vMerge w:val="restart"/>
             <w:vAlign w:val="center"/>
           </w:tcPr>
@@ -199,7 +173,7 @@
         <w:tc>
           <w:tcPr>
             <w:tcW w:w="3706" w:type="dxa"/>
-            <w:gridSpan w:val="3"/>
+            <w:gridSpan w:val="2"/>
             <w:vMerge/>
             <w:vAlign w:val="center"/>
           </w:tcPr>
@@ -297,6 +271,7 @@
         <w:tc>
           <w:tcPr>
             <w:tcW w:w="1474" w:type="dxa"/>
+            <w:vAlign w:val="center"/>
           </w:tcPr>
           <w:p>
             <w:pPr>
@@ -375,7 +350,6 @@
         <w:tc>
           <w:tcPr>
             <w:tcW w:w="2851" w:type="dxa"/>
-            <w:gridSpan w:val="2"/>
             <w:vAlign w:val="center"/>
           </w:tcPr>
           <w:p>
@@ -463,11 +437,11 @@
             </w:pPr>
             <w:r>
               <w:rPr>
-                <w:color w:val="0070C0"/>
-                <w:sz w:val="28"/>
-                <w:szCs w:val="28"/>
-              </w:rPr>
-              <w:t>(1-10)</w:t>
+                <w:color w:val="FF0000"/>
+                <w:sz w:val="28"/>
+                <w:szCs w:val="28"/>
+              </w:rPr>
+              <w:t>Null</w:t>
             </w:r>
           </w:p>
         </w:tc>
@@ -528,7 +502,6 @@
         <w:tc>
           <w:tcPr>
             <w:tcW w:w="2851" w:type="dxa"/>
-            <w:gridSpan w:val="2"/>
             <w:vAlign w:val="center"/>
           </w:tcPr>
           <w:p>
@@ -616,11 +589,11 @@
             </w:pPr>
             <w:r>
               <w:rPr>
-                <w:color w:val="0070C0"/>
-                <w:sz w:val="28"/>
-                <w:szCs w:val="28"/>
-              </w:rPr>
-              <w:t>(1-10)</w:t>
+                <w:color w:val="FF0000"/>
+                <w:sz w:val="28"/>
+                <w:szCs w:val="28"/>
+              </w:rPr>
+              <w:t>Null</w:t>
             </w:r>
           </w:p>
         </w:tc>
@@ -687,7 +660,6 @@
         <w:tc>
           <w:tcPr>
             <w:tcW w:w="2851" w:type="dxa"/>
-            <w:gridSpan w:val="2"/>
             <w:vAlign w:val="center"/>
           </w:tcPr>
           <w:p>
@@ -775,11 +747,11 @@
             </w:pPr>
             <w:r>
               <w:rPr>
-                <w:color w:val="0070C0"/>
-                <w:sz w:val="28"/>
-                <w:szCs w:val="28"/>
-              </w:rPr>
-              <w:t>(1-10)</w:t>
+                <w:color w:val="FF0000"/>
+                <w:sz w:val="28"/>
+                <w:szCs w:val="28"/>
+              </w:rPr>
+              <w:t>Null</w:t>
             </w:r>
           </w:p>
         </w:tc>
@@ -840,7 +812,6 @@
         <w:tc>
           <w:tcPr>
             <w:tcW w:w="2851" w:type="dxa"/>
-            <w:gridSpan w:val="2"/>
             <w:vAlign w:val="center"/>
           </w:tcPr>
           <w:p>
@@ -928,11 +899,11 @@
             </w:pPr>
             <w:r>
               <w:rPr>
-                <w:color w:val="0070C0"/>
-                <w:sz w:val="28"/>
-                <w:szCs w:val="28"/>
-              </w:rPr>
-              <w:t>(1-10)</w:t>
+                <w:color w:val="FF0000"/>
+                <w:sz w:val="28"/>
+                <w:szCs w:val="28"/>
+              </w:rPr>
+              <w:t>Null</w:t>
             </w:r>
           </w:p>
         </w:tc>
@@ -993,7 +964,6 @@
         <w:tc>
           <w:tcPr>
             <w:tcW w:w="2851" w:type="dxa"/>
-            <w:gridSpan w:val="2"/>
             <w:vAlign w:val="center"/>
           </w:tcPr>
           <w:p>
@@ -1081,11 +1051,11 @@
             </w:pPr>
             <w:r>
               <w:rPr>
-                <w:color w:val="0070C0"/>
-                <w:sz w:val="28"/>
-                <w:szCs w:val="28"/>
-              </w:rPr>
-              <w:t>(1-10)</w:t>
+                <w:color w:val="FF0000"/>
+                <w:sz w:val="28"/>
+                <w:szCs w:val="28"/>
+              </w:rPr>
+              <w:t>Null</w:t>
             </w:r>
           </w:p>
         </w:tc>
@@ -1146,7 +1116,6 @@
         <w:tc>
           <w:tcPr>
             <w:tcW w:w="2851" w:type="dxa"/>
-            <w:gridSpan w:val="2"/>
             <w:vAlign w:val="center"/>
           </w:tcPr>
           <w:p>
@@ -1234,11 +1203,11 @@
             </w:pPr>
             <w:r>
               <w:rPr>
-                <w:color w:val="0070C0"/>
-                <w:sz w:val="28"/>
-                <w:szCs w:val="28"/>
-              </w:rPr>
-              <w:t>(1-10)</w:t>
+                <w:color w:val="FF0000"/>
+                <w:sz w:val="28"/>
+                <w:szCs w:val="28"/>
+              </w:rPr>
+              <w:t>Null</w:t>
             </w:r>
           </w:p>
         </w:tc>
@@ -1299,7 +1268,6 @@
         <w:tc>
           <w:tcPr>
             <w:tcW w:w="2851" w:type="dxa"/>
-            <w:gridSpan w:val="2"/>
             <w:vAlign w:val="center"/>
           </w:tcPr>
           <w:p>
@@ -1387,11 +1355,11 @@
             </w:pPr>
             <w:r>
               <w:rPr>
-                <w:color w:val="0070C0"/>
-                <w:sz w:val="28"/>
-                <w:szCs w:val="28"/>
-              </w:rPr>
-              <w:t>(1-10)</w:t>
+                <w:color w:val="FF0000"/>
+                <w:sz w:val="28"/>
+                <w:szCs w:val="28"/>
+              </w:rPr>
+              <w:t>Null</w:t>
             </w:r>
           </w:p>
         </w:tc>
@@ -1452,7 +1420,6 @@
         <w:tc>
           <w:tcPr>
             <w:tcW w:w="2851" w:type="dxa"/>
-            <w:gridSpan w:val="2"/>
             <w:vAlign w:val="center"/>
           </w:tcPr>
           <w:p>
@@ -1540,11 +1507,11 @@
             </w:pPr>
             <w:r>
               <w:rPr>
-                <w:color w:val="0070C0"/>
-                <w:sz w:val="28"/>
-                <w:szCs w:val="28"/>
-              </w:rPr>
-              <w:t>(1-10)</w:t>
+                <w:color w:val="FF0000"/>
+                <w:sz w:val="28"/>
+                <w:szCs w:val="28"/>
+              </w:rPr>
+              <w:t>Null</w:t>
             </w:r>
           </w:p>
         </w:tc>
@@ -1605,7 +1572,6 @@
         <w:tc>
           <w:tcPr>
             <w:tcW w:w="2851" w:type="dxa"/>
-            <w:gridSpan w:val="2"/>
             <w:vAlign w:val="center"/>
           </w:tcPr>
           <w:p>
@@ -1693,11 +1659,11 @@
             </w:pPr>
             <w:r>
               <w:rPr>
-                <w:color w:val="0070C0"/>
-                <w:sz w:val="28"/>
-                <w:szCs w:val="28"/>
-              </w:rPr>
-              <w:t>(1-10)</w:t>
+                <w:color w:val="FF0000"/>
+                <w:sz w:val="28"/>
+                <w:szCs w:val="28"/>
+              </w:rPr>
+              <w:t>Null</w:t>
             </w:r>
           </w:p>
         </w:tc>
@@ -1758,7 +1724,6 @@
         <w:tc>
           <w:tcPr>
             <w:tcW w:w="2851" w:type="dxa"/>
-            <w:gridSpan w:val="2"/>
             <w:vAlign w:val="center"/>
           </w:tcPr>
           <w:p>
@@ -1846,11 +1811,11 @@
             </w:pPr>
             <w:r>
               <w:rPr>
-                <w:color w:val="0070C0"/>
-                <w:sz w:val="28"/>
-                <w:szCs w:val="28"/>
-              </w:rPr>
-              <w:t>(1-10)</w:t>
+                <w:color w:val="FF0000"/>
+                <w:sz w:val="28"/>
+                <w:szCs w:val="28"/>
+              </w:rPr>
+              <w:t>Null</w:t>
             </w:r>
           </w:p>
         </w:tc>
@@ -1923,7 +1888,6 @@
         <w:tc>
           <w:tcPr>
             <w:tcW w:w="2851" w:type="dxa"/>
-            <w:gridSpan w:val="2"/>
             <w:vAlign w:val="center"/>
           </w:tcPr>
           <w:p>
@@ -2076,7 +2040,6 @@
         <w:tc>
           <w:tcPr>
             <w:tcW w:w="2851" w:type="dxa"/>
-            <w:gridSpan w:val="2"/>
             <w:vAlign w:val="center"/>
           </w:tcPr>
           <w:p>
@@ -2229,7 +2192,6 @@
         <w:tc>
           <w:tcPr>
             <w:tcW w:w="2851" w:type="dxa"/>
-            <w:gridSpan w:val="2"/>
             <w:vAlign w:val="center"/>
           </w:tcPr>
           <w:p>
@@ -2385,7 +2347,6 @@
         <w:tc>
           <w:tcPr>
             <w:tcW w:w="2851" w:type="dxa"/>
-            <w:gridSpan w:val="2"/>
             <w:vAlign w:val="center"/>
           </w:tcPr>
           <w:p>
@@ -2473,11 +2434,11 @@
             </w:pPr>
             <w:r>
               <w:rPr>
-                <w:color w:val="0070C0"/>
-                <w:sz w:val="28"/>
-                <w:szCs w:val="28"/>
-              </w:rPr>
-              <w:t>(1-10)</w:t>
+                <w:color w:val="FF0000"/>
+                <w:sz w:val="28"/>
+                <w:szCs w:val="28"/>
+              </w:rPr>
+              <w:t>Null</w:t>
             </w:r>
           </w:p>
         </w:tc>
@@ -2547,7 +2508,6 @@
         <w:tc>
           <w:tcPr>
             <w:tcW w:w="2851" w:type="dxa"/>
-            <w:gridSpan w:val="2"/>
             <w:vAlign w:val="center"/>
           </w:tcPr>
           <w:p>
@@ -2635,11 +2595,11 @@
             </w:pPr>
             <w:r>
               <w:rPr>
-                <w:color w:val="0070C0"/>
-                <w:sz w:val="28"/>
-                <w:szCs w:val="28"/>
-              </w:rPr>
-              <w:t>(1-10)</w:t>
+                <w:color w:val="FF0000"/>
+                <w:sz w:val="28"/>
+                <w:szCs w:val="28"/>
+              </w:rPr>
+              <w:t>Null</w:t>
             </w:r>
           </w:p>
         </w:tc>
@@ -2704,7 +2664,6 @@
         <w:tc>
           <w:tcPr>
             <w:tcW w:w="2851" w:type="dxa"/>
-            <w:gridSpan w:val="2"/>
             <w:vAlign w:val="center"/>
           </w:tcPr>
           <w:p>
@@ -2865,7 +2824,6 @@
         <w:tc>
           <w:tcPr>
             <w:tcW w:w="2851" w:type="dxa"/>
-            <w:gridSpan w:val="2"/>
             <w:vAlign w:val="center"/>
           </w:tcPr>
           <w:p>

</xml_diff>